<commit_message>
adding a document word
</commit_message>
<xml_diff>
--- a/Documents/ИТКН_БИВТ-21-7_ТрофимоваАМ_21_Доставка.docx
+++ b/Documents/ИТКН_БИВТ-21-7_ТрофимоваАМ_21_Доставка.docx
@@ -8518,6 +8518,9 @@
         </w:numPr>
         <w:spacing w:line="360" w:lineRule="auto"/>
         <w:rPr>
+          <w:rStyle w:val="a8"/>
+          <w:color w:val="auto"/>
+          <w:u w:val="none"/>
           <w:lang w:val="ru-RU"/>
         </w:rPr>
       </w:pPr>
@@ -8534,6 +8537,42 @@
     <w:p>
       <w:pPr>
         <w:pStyle w:val="a3"/>
+        <w:numPr>
+          <w:ilvl w:val="1"/>
+          <w:numId w:val="43"/>
+        </w:numPr>
+        <w:spacing w:line="360" w:lineRule="auto"/>
+        <w:rPr>
+          <w:lang w:val="ru-RU"/>
+        </w:rPr>
+      </w:pPr>
+      <w:hyperlink r:id="rId22" w:history="1">
+        <w:r>
+          <w:rPr>
+            <w:rStyle w:val="a8"/>
+            <w:lang w:val="ru-RU"/>
+          </w:rPr>
+          <w:t>https://github.com/trofimovaaa/ITKN_BIVT-21-7_TrofimovaAM_21_</w:t>
+        </w:r>
+        <w:r>
+          <w:rPr>
+            <w:rStyle w:val="a8"/>
+            <w:lang w:val="ru-RU"/>
+          </w:rPr>
+          <w:t>D</w:t>
+        </w:r>
+        <w:r>
+          <w:rPr>
+            <w:rStyle w:val="a8"/>
+            <w:lang w:val="ru-RU"/>
+          </w:rPr>
+          <w:t>elivery.git</w:t>
+        </w:r>
+      </w:hyperlink>
+    </w:p>
+    <w:p>
+      <w:pPr>
+        <w:pStyle w:val="a3"/>
         <w:spacing w:line="360" w:lineRule="auto"/>
         <w:ind w:left="1440"/>
         <w:rPr>
@@ -8561,10 +8600,20 @@
         </w:rPr>
       </w:pPr>
     </w:p>
+    <w:p>
+      <w:pPr>
+        <w:pStyle w:val="a3"/>
+        <w:spacing w:line="360" w:lineRule="auto"/>
+        <w:ind w:left="1440"/>
+        <w:rPr>
+          <w:lang w:val="ru-RU"/>
+        </w:rPr>
+      </w:pPr>
+    </w:p>
     <w:sectPr>
-      <w:headerReference w:type="default" r:id="rId22"/>
-      <w:footerReference w:type="even" r:id="rId23"/>
-      <w:footerReference w:type="default" r:id="rId24"/>
+      <w:headerReference w:type="default" r:id="rId23"/>
+      <w:footerReference w:type="even" r:id="rId24"/>
+      <w:footerReference w:type="default" r:id="rId25"/>
       <w:pgSz w:w="11906" w:h="16838"/>
       <w:pgMar w:top="1134" w:right="851" w:bottom="1134" w:left="1701" w:header="709" w:footer="709" w:gutter="0"/>
       <w:cols w:space="708"/>

</xml_diff>